<commit_message>
Finished se Zeitplan, Hans
Sorry if this is not your humor
</commit_message>
<xml_diff>
--- a/documentation/IPA Bericht.docx
+++ b/documentation/IPA Bericht.docx
@@ -8717,11 +8717,9 @@
         </w:numPr>
         <w:spacing w:after="160" w:line="259" w:lineRule="auto"/>
       </w:pPr>
-      <w:proofErr w:type="spellStart"/>
-      <w:r>
-        <w:t>Enwicklung</w:t>
-      </w:r>
-      <w:proofErr w:type="spellEnd"/>
+      <w:r>
+        <w:t>Entwicklung</w:t>
+      </w:r>
       <w:r>
         <w:t xml:space="preserve"> eine</w:t>
       </w:r>
@@ -8761,7 +8759,13 @@
         <w:spacing w:after="160" w:line="259" w:lineRule="auto"/>
       </w:pPr>
       <w:r>
-        <w:t xml:space="preserve">Entwicklung mehreren </w:t>
+        <w:t>Entwicklung</w:t>
+      </w:r>
+      <w:r>
+        <w:t xml:space="preserve"> von</w:t>
+      </w:r>
+      <w:r>
+        <w:t xml:space="preserve"> mehreren </w:t>
       </w:r>
       <w:proofErr w:type="spellStart"/>
       <w:r>
@@ -17850,7 +17854,7 @@
                 <w:sz w:val="20"/>
                 <w:szCs w:val="20"/>
               </w:rPr>
-              <w:t>2</w:t>
+              <w:t>3</w:t>
             </w:r>
           </w:p>
         </w:tc>
@@ -17871,7 +17875,7 @@
                 <w:sz w:val="20"/>
                 <w:szCs w:val="20"/>
               </w:rPr>
-              <w:t>2</w:t>
+              <w:t>3</w:t>
             </w:r>
           </w:p>
         </w:tc>
@@ -17936,7 +17940,7 @@
                 <w:sz w:val="20"/>
                 <w:szCs w:val="20"/>
               </w:rPr>
-              <w:t>1</w:t>
+              <w:t>3</w:t>
             </w:r>
           </w:p>
         </w:tc>
@@ -17957,7 +17961,7 @@
                 <w:sz w:val="20"/>
                 <w:szCs w:val="20"/>
               </w:rPr>
-              <w:t>1</w:t>
+              <w:t>3</w:t>
             </w:r>
           </w:p>
         </w:tc>
@@ -18022,7 +18026,7 @@
                 <w:sz w:val="20"/>
                 <w:szCs w:val="20"/>
               </w:rPr>
-              <w:t>0.5</w:t>
+              <w:t>1</w:t>
             </w:r>
           </w:p>
         </w:tc>
@@ -18043,7 +18047,7 @@
                 <w:sz w:val="20"/>
                 <w:szCs w:val="20"/>
               </w:rPr>
-              <w:t>0.5</w:t>
+              <w:t>1</w:t>
             </w:r>
           </w:p>
         </w:tc>
@@ -18133,7 +18137,7 @@
                 <w:sz w:val="20"/>
                 <w:szCs w:val="20"/>
               </w:rPr>
-              <w:t>1.5</w:t>
+              <w:t>1</w:t>
             </w:r>
           </w:p>
         </w:tc>
@@ -19129,10 +19133,7 @@
         <w:pStyle w:val="Heading2"/>
       </w:pPr>
       <w:r>
-        <w:t xml:space="preserve">KW </w:t>
-      </w:r>
-      <w:r>
-        <w:t>3 18.01.2021</w:t>
+        <w:t>KW 3 18.01.2021</w:t>
       </w:r>
     </w:p>
     <w:tbl>

</xml_diff>